<commit_message>
Updating the Hyper links
Updated the lesson plan hyperlinks to pinpoint to the github addresses rather than relative path.
</commit_message>
<xml_diff>
--- a/lesson plans/01-Introduction and Foundations-lesson plan.docx
+++ b/lesson plans/01-Introduction and Foundations-lesson plan.docx
@@ -53,13 +53,8 @@
         <w:t>Estimated Time</w:t>
       </w:r>
       <w:r>
-        <w:t xml:space="preserve">: ~7.5 </w:t>
+        <w:t>: ~7.5 hours</w:t>
       </w:r>
-      <w:proofErr w:type="gramStart"/>
-      <w:r>
-        <w:t>hours</w:t>
-      </w:r>
-      <w:proofErr w:type="gramEnd"/>
     </w:p>
     <w:p>
       <w:pPr>
@@ -103,13 +98,8 @@
         <w:t>Instructor Preparation</w:t>
       </w:r>
       <w:r>
-        <w:t>: Overview of course texts, read through lesson slides, create Slido polls for 00-Introduction and 01-</w:t>
+        <w:t>: Overview of course texts, read through lesson slides, create Slido polls for 00-Introduction and 01-Probability</w:t>
       </w:r>
-      <w:proofErr w:type="gramStart"/>
-      <w:r>
-        <w:t>Probability</w:t>
-      </w:r>
-      <w:proofErr w:type="gramEnd"/>
     </w:p>
     <w:tbl>
       <w:tblPr>
@@ -189,7 +179,10 @@
               <w:spacing w:before="60" w:line="240" w:lineRule="auto"/>
             </w:pPr>
             <w:r>
-              <w:t>Google slides</w:t>
+              <w:t xml:space="preserve">The </w:t>
+            </w:r>
+            <w:r>
+              <w:t>slides</w:t>
             </w:r>
           </w:p>
           <w:p>
@@ -365,13 +358,8 @@
               <w:spacing w:before="60" w:line="240" w:lineRule="auto"/>
             </w:pPr>
             <w:r>
-              <w:t xml:space="preserve">Be familiar with overall module </w:t>
-            </w:r>
-            <w:proofErr w:type="gramStart"/>
-            <w:r>
-              <w:t>content</w:t>
-            </w:r>
-            <w:proofErr w:type="gramEnd"/>
+              <w:t>Be familiar with overall module content</w:t>
+            </w:r>
           </w:p>
           <w:p>
             <w:pPr>
@@ -382,13 +370,8 @@
               <w:spacing w:line="240" w:lineRule="auto"/>
             </w:pPr>
             <w:r>
-              <w:t xml:space="preserve">Have access to course </w:t>
-            </w:r>
-            <w:proofErr w:type="gramStart"/>
-            <w:r>
-              <w:t>texts</w:t>
-            </w:r>
-            <w:proofErr w:type="gramEnd"/>
+              <w:t>Have access to course texts</w:t>
+            </w:r>
           </w:p>
           <w:p>
             <w:pPr>
@@ -399,13 +382,8 @@
               <w:spacing w:line="240" w:lineRule="auto"/>
             </w:pPr>
             <w:r>
-              <w:t xml:space="preserve">Connect probability concepts to sampling at a high </w:t>
-            </w:r>
-            <w:proofErr w:type="gramStart"/>
-            <w:r>
-              <w:t>level</w:t>
-            </w:r>
-            <w:proofErr w:type="gramEnd"/>
+              <w:t>Connect probability concepts to sampling at a high level</w:t>
+            </w:r>
           </w:p>
           <w:p>
             <w:pPr>
@@ -847,18 +825,8 @@
                 <w:sz w:val="22"/>
                 <w:szCs w:val="22"/>
               </w:rPr>
-              <w:t xml:space="preserve">Welcome students to the class, </w:t>
-            </w:r>
-            <w:proofErr w:type="gramStart"/>
-            <w:r>
-              <w:rPr>
-                <w:rFonts w:ascii="Arial" w:eastAsia="Arial" w:hAnsi="Arial" w:cs="Arial"/>
-                <w:sz w:val="22"/>
-                <w:szCs w:val="22"/>
-              </w:rPr>
-              <w:t>introductions</w:t>
-            </w:r>
-            <w:proofErr w:type="gramEnd"/>
+              <w:t>Welcome students to the class, introductions</w:t>
+            </w:r>
           </w:p>
           <w:p>
             <w:pPr>
@@ -982,18 +950,8 @@
                 <w:sz w:val="22"/>
                 <w:szCs w:val="22"/>
               </w:rPr>
-              <w:t xml:space="preserve">Walk through each course text as it comes up in the </w:t>
-            </w:r>
-            <w:proofErr w:type="gramStart"/>
-            <w:r>
-              <w:rPr>
-                <w:rFonts w:ascii="Arial" w:eastAsia="Arial" w:hAnsi="Arial" w:cs="Arial"/>
-                <w:sz w:val="22"/>
-                <w:szCs w:val="22"/>
-              </w:rPr>
-              <w:t>slides</w:t>
-            </w:r>
-            <w:proofErr w:type="gramEnd"/>
+              <w:t>Walk through each course text as it comes up in the slides</w:t>
+            </w:r>
           </w:p>
           <w:p>
             <w:pPr>
@@ -1610,18 +1568,8 @@
                 <w:sz w:val="22"/>
                 <w:szCs w:val="22"/>
               </w:rPr>
-              <w:t xml:space="preserve"> to poll students on knowledge of math and probability </w:t>
-            </w:r>
-            <w:proofErr w:type="gramStart"/>
-            <w:r>
-              <w:rPr>
-                <w:rFonts w:ascii="Arial" w:eastAsia="Arial" w:hAnsi="Arial" w:cs="Arial"/>
-                <w:sz w:val="22"/>
-                <w:szCs w:val="22"/>
-              </w:rPr>
-              <w:t>concepts</w:t>
-            </w:r>
-            <w:proofErr w:type="gramEnd"/>
+              <w:t xml:space="preserve"> to poll students on knowledge of math and probability concepts</w:t>
+            </w:r>
           </w:p>
           <w:p>
             <w:pPr>
@@ -1658,18 +1606,8 @@
                 <w:sz w:val="22"/>
                 <w:szCs w:val="22"/>
               </w:rPr>
-              <w:t xml:space="preserve">Have you ever taken a course involving: Calculus; Linear algebra; Statistics; Probability theory; Sampling theory? Select all that </w:t>
-            </w:r>
-            <w:proofErr w:type="gramStart"/>
-            <w:r>
-              <w:rPr>
-                <w:rFonts w:ascii="Arial" w:eastAsia="Arial" w:hAnsi="Arial" w:cs="Arial"/>
-                <w:sz w:val="22"/>
-                <w:szCs w:val="22"/>
-              </w:rPr>
-              <w:t>apply</w:t>
-            </w:r>
-            <w:proofErr w:type="gramEnd"/>
+              <w:t>Have you ever taken a course involving: Calculus; Linear algebra; Statistics; Probability theory; Sampling theory? Select all that apply</w:t>
+            </w:r>
           </w:p>
           <w:p>
             <w:pPr>
@@ -1706,18 +1644,8 @@
                 <w:sz w:val="22"/>
                 <w:szCs w:val="22"/>
               </w:rPr>
-              <w:t xml:space="preserve">Share files with </w:t>
-            </w:r>
-            <w:proofErr w:type="gramStart"/>
-            <w:r>
-              <w:rPr>
-                <w:rFonts w:ascii="Arial" w:eastAsia="Arial" w:hAnsi="Arial" w:cs="Arial"/>
-                <w:sz w:val="22"/>
-                <w:szCs w:val="22"/>
-              </w:rPr>
-              <w:t>students</w:t>
-            </w:r>
-            <w:proofErr w:type="gramEnd"/>
+              <w:t>Share files with students</w:t>
+            </w:r>
           </w:p>
           <w:p>
             <w:pPr>
@@ -1922,18 +1850,8 @@
                 <w:sz w:val="22"/>
                 <w:szCs w:val="22"/>
               </w:rPr>
-              <w:t xml:space="preserve">Distribute “DSI 5.1 Probability Cheat Sheet 1/2/3.pdf” to students prior to lesson so they have them </w:t>
-            </w:r>
-            <w:proofErr w:type="gramStart"/>
-            <w:r>
-              <w:rPr>
-                <w:rFonts w:ascii="Arial" w:eastAsia="Arial" w:hAnsi="Arial" w:cs="Arial"/>
-                <w:sz w:val="22"/>
-                <w:szCs w:val="22"/>
-              </w:rPr>
-              <w:t>accessible</w:t>
-            </w:r>
-            <w:proofErr w:type="gramEnd"/>
+              <w:t>Distribute “DSI 5.1 Probability Cheat Sheet 1/2/3.pdf” to students prior to lesson so they have them accessible</w:t>
+            </w:r>
           </w:p>
           <w:p>
             <w:pPr>
@@ -1973,27 +1891,7 @@
                   <w:szCs w:val="22"/>
                   <w:u w:val="single"/>
                 </w:rPr>
-                <w:t>01-Probabili</w:t>
-              </w:r>
-              <w:r>
-                <w:rPr>
-                  <w:rFonts w:ascii="Arial" w:eastAsia="Arial" w:hAnsi="Arial" w:cs="Arial"/>
-                  <w:color w:val="1155CC"/>
-                  <w:sz w:val="22"/>
-                  <w:szCs w:val="22"/>
-                  <w:u w:val="single"/>
-                </w:rPr>
-                <w:t>t</w:t>
-              </w:r>
-              <w:r>
-                <w:rPr>
-                  <w:rFonts w:ascii="Arial" w:eastAsia="Arial" w:hAnsi="Arial" w:cs="Arial"/>
-                  <w:color w:val="1155CC"/>
-                  <w:sz w:val="22"/>
-                  <w:szCs w:val="22"/>
-                  <w:u w:val="single"/>
-                </w:rPr>
-                <w:t>y-slides</w:t>
+                <w:t>01-Probability-slides</w:t>
               </w:r>
             </w:hyperlink>
           </w:p>
@@ -2531,27 +2429,7 @@
                   <w:szCs w:val="22"/>
                   <w:u w:val="single"/>
                 </w:rPr>
-                <w:t>02-Population</w:t>
-              </w:r>
-              <w:r>
-                <w:rPr>
-                  <w:rFonts w:ascii="Arial" w:eastAsia="Arial" w:hAnsi="Arial" w:cs="Arial"/>
-                  <w:color w:val="1155CC"/>
-                  <w:sz w:val="22"/>
-                  <w:szCs w:val="22"/>
-                  <w:u w:val="single"/>
-                </w:rPr>
-                <w:t>s</w:t>
-              </w:r>
-              <w:r>
-                <w:rPr>
-                  <w:rFonts w:ascii="Arial" w:eastAsia="Arial" w:hAnsi="Arial" w:cs="Arial"/>
-                  <w:color w:val="1155CC"/>
-                  <w:sz w:val="22"/>
-                  <w:szCs w:val="22"/>
-                  <w:u w:val="single"/>
-                </w:rPr>
-                <w:t>, censuses, surveys, and observational data-slides</w:t>
+                <w:t>02-Populations, censuses, surveys, and observational data-slides</w:t>
               </w:r>
             </w:hyperlink>
           </w:p>
@@ -2608,18 +2486,8 @@
                 <w:sz w:val="22"/>
                 <w:szCs w:val="22"/>
               </w:rPr>
-              <w:t xml:space="preserve"> for in-lesson </w:t>
-            </w:r>
-            <w:proofErr w:type="gramStart"/>
-            <w:r>
-              <w:rPr>
-                <w:rFonts w:ascii="Arial" w:eastAsia="Arial" w:hAnsi="Arial" w:cs="Arial"/>
-                <w:sz w:val="22"/>
-                <w:szCs w:val="22"/>
-              </w:rPr>
-              <w:t>activities</w:t>
-            </w:r>
-            <w:proofErr w:type="gramEnd"/>
+              <w:t xml:space="preserve"> for in-lesson activities</w:t>
+            </w:r>
           </w:p>
           <w:p>
             <w:pPr>
@@ -3053,29 +2921,7 @@
                 <w:highlight w:val="white"/>
               </w:rPr>
               <w:lastRenderedPageBreak/>
-              <w:t xml:space="preserve">geography in Toronto, Canada: an observational study. Ann Epidemiol. 2021 Jul </w:t>
-            </w:r>
-            <w:proofErr w:type="gramStart"/>
-            <w:r>
-              <w:rPr>
-                <w:rFonts w:ascii="Arial" w:eastAsia="Arial" w:hAnsi="Arial" w:cs="Arial"/>
-                <w:color w:val="212121"/>
-                <w:sz w:val="22"/>
-                <w:szCs w:val="22"/>
-                <w:highlight w:val="white"/>
-              </w:rPr>
-              <w:t>25:S</w:t>
-            </w:r>
-            <w:proofErr w:type="gramEnd"/>
-            <w:r>
-              <w:rPr>
-                <w:rFonts w:ascii="Arial" w:eastAsia="Arial" w:hAnsi="Arial" w:cs="Arial"/>
-                <w:color w:val="212121"/>
-                <w:sz w:val="22"/>
-                <w:szCs w:val="22"/>
-                <w:highlight w:val="white"/>
-              </w:rPr>
-              <w:t xml:space="preserve">1047-2797(21)00216-7. </w:t>
+              <w:t xml:space="preserve">geography in Toronto, Canada: an observational study. Ann Epidemiol. 2021 Jul 25:S1047-2797(21)00216-7. </w:t>
             </w:r>
             <w:proofErr w:type="spellStart"/>
             <w:r>
@@ -3499,27 +3345,7 @@
                   <w:szCs w:val="22"/>
                   <w:u w:val="single"/>
                 </w:rPr>
-                <w:t>ASSIGNMENT-Q</w:t>
-              </w:r>
-              <w:r>
-                <w:rPr>
-                  <w:rFonts w:ascii="Arial" w:eastAsia="Arial" w:hAnsi="Arial" w:cs="Arial"/>
-                  <w:color w:val="1155CC"/>
-                  <w:sz w:val="22"/>
-                  <w:szCs w:val="22"/>
-                  <w:u w:val="single"/>
-                </w:rPr>
-                <w:t>u</w:t>
-              </w:r>
-              <w:r>
-                <w:rPr>
-                  <w:rFonts w:ascii="Arial" w:eastAsia="Arial" w:hAnsi="Arial" w:cs="Arial"/>
-                  <w:color w:val="1155CC"/>
-                  <w:sz w:val="22"/>
-                  <w:szCs w:val="22"/>
-                  <w:u w:val="single"/>
-                </w:rPr>
-                <w:t>estionnaire Design (Part A)</w:t>
+                <w:t>ASSIGNMENT-Questionnaire Design (Part A)</w:t>
               </w:r>
             </w:hyperlink>
           </w:p>
@@ -3559,18 +3385,8 @@
                 <w:sz w:val="22"/>
                 <w:szCs w:val="22"/>
               </w:rPr>
-              <w:t xml:space="preserve">Can be done in groups or </w:t>
-            </w:r>
-            <w:proofErr w:type="gramStart"/>
-            <w:r>
-              <w:rPr>
-                <w:rFonts w:ascii="Arial" w:eastAsia="Arial" w:hAnsi="Arial" w:cs="Arial"/>
-                <w:sz w:val="22"/>
-                <w:szCs w:val="22"/>
-              </w:rPr>
-              <w:t>individually</w:t>
-            </w:r>
-            <w:proofErr w:type="gramEnd"/>
+              <w:t>Can be done in groups or individually</w:t>
+            </w:r>
           </w:p>
           <w:p>
             <w:pPr>
@@ -3647,37 +3463,7 @@
                   <w:szCs w:val="22"/>
                   <w:u w:val="single"/>
                 </w:rPr>
-                <w:t>03-Essentials of sa</w:t>
-              </w:r>
-              <w:r>
-                <w:rPr>
-                  <w:rFonts w:ascii="Arial" w:eastAsia="Arial" w:hAnsi="Arial" w:cs="Arial"/>
-                  <w:color w:val="1155CC"/>
-                  <w:sz w:val="22"/>
-                  <w:szCs w:val="22"/>
-                  <w:u w:val="single"/>
-                </w:rPr>
-                <w:t>m</w:t>
-              </w:r>
-              <w:r>
-                <w:rPr>
-                  <w:rFonts w:ascii="Arial" w:eastAsia="Arial" w:hAnsi="Arial" w:cs="Arial"/>
-                  <w:color w:val="1155CC"/>
-                  <w:sz w:val="22"/>
-                  <w:szCs w:val="22"/>
-                  <w:u w:val="single"/>
-                </w:rPr>
-                <w:t>p</w:t>
-              </w:r>
-              <w:r>
-                <w:rPr>
-                  <w:rFonts w:ascii="Arial" w:eastAsia="Arial" w:hAnsi="Arial" w:cs="Arial"/>
-                  <w:color w:val="1155CC"/>
-                  <w:sz w:val="22"/>
-                  <w:szCs w:val="22"/>
-                  <w:u w:val="single"/>
-                </w:rPr>
-                <w:t>ling, asking, and observing-slides</w:t>
+                <w:t>03-Essentials of sampling, asking, and observing-slides</w:t>
               </w:r>
             </w:hyperlink>
           </w:p>
@@ -3831,27 +3617,7 @@
                   <w:szCs w:val="22"/>
                   <w:u w:val="single"/>
                 </w:rPr>
-                <w:t>ASSIGNMENT-</w:t>
-              </w:r>
-              <w:r>
-                <w:rPr>
-                  <w:rFonts w:ascii="Arial" w:eastAsia="Arial" w:hAnsi="Arial" w:cs="Arial"/>
-                  <w:color w:val="1155CC"/>
-                  <w:sz w:val="22"/>
-                  <w:szCs w:val="22"/>
-                  <w:u w:val="single"/>
-                </w:rPr>
-                <w:t>Q</w:t>
-              </w:r>
-              <w:r>
-                <w:rPr>
-                  <w:rFonts w:ascii="Arial" w:eastAsia="Arial" w:hAnsi="Arial" w:cs="Arial"/>
-                  <w:color w:val="1155CC"/>
-                  <w:sz w:val="22"/>
-                  <w:szCs w:val="22"/>
-                  <w:u w:val="single"/>
-                </w:rPr>
-                <w:t>uestionnaire Design (Part B)</w:t>
+                <w:t>ASSIGNMENT-Questionnaire Design (Part B)</w:t>
               </w:r>
             </w:hyperlink>
           </w:p>

</xml_diff>